<commit_message>
Added testing pass for NB, working on SVM
</commit_message>
<xml_diff>
--- a/Documents/Findings.docx
+++ b/Documents/Findings.docx
@@ -8,6 +8,13 @@
       </w:r>
     </w:p>
     <w:p>
+      <w:pPr>
+        <w:pStyle w:val="ListParagraph"/>
+        <w:numPr>
+          <w:ilvl w:val="0"/>
+          <w:numId w:val="1"/>
+        </w:numPr>
+      </w:pPr>
       <w:r>
         <w:t>Naïve Bayes Classifier from the NLTK</w:t>
       </w:r>
@@ -16,6 +23,13 @@
       </w:r>
     </w:p>
     <w:p>
+      <w:pPr>
+        <w:pStyle w:val="ListParagraph"/>
+        <w:numPr>
+          <w:ilvl w:val="1"/>
+          <w:numId w:val="1"/>
+        </w:numPr>
+      </w:pPr>
       <w:r>
         <w:t xml:space="preserve">Initial testing of NB with untouched data resulted in an accuracy rating of </w:t>
       </w:r>
@@ -24,11 +38,51 @@
       </w:r>
       <w:r>
         <w:t>%</w:t>
+      </w:r>
+      <w:r>
+        <w:t xml:space="preserve"> on training data</w:t>
       </w:r>
     </w:p>
     <w:p>
+      <w:pPr>
+        <w:pStyle w:val="ListParagraph"/>
+        <w:numPr>
+          <w:ilvl w:val="1"/>
+          <w:numId w:val="1"/>
+        </w:numPr>
+      </w:pPr>
       <w:r>
         <w:t>This is with labels of toxic/not toxic as opposed to the full suite of labels</w:t>
+      </w:r>
+    </w:p>
+    <w:p>
+      <w:pPr>
+        <w:pStyle w:val="ListParagraph"/>
+        <w:numPr>
+          <w:ilvl w:val="1"/>
+          <w:numId w:val="1"/>
+        </w:numPr>
+      </w:pPr>
+      <w:r>
+        <w:t>With this setup we see no difference with filtering out stop words</w:t>
+      </w:r>
+    </w:p>
+    <w:p>
+      <w:pPr>
+        <w:pStyle w:val="ListParagraph"/>
+        <w:numPr>
+          <w:ilvl w:val="1"/>
+          <w:numId w:val="1"/>
+        </w:numPr>
+      </w:pPr>
+      <w:r>
+        <w:t xml:space="preserve">Testing of Naive Bayes resulted in </w:t>
+      </w:r>
+      <w:r>
+        <w:t>9166119603613743</w:t>
+      </w:r>
+      <w:r>
+        <w:t>% accuracy with stop words removed during training and testing</w:t>
       </w:r>
       <w:bookmarkStart w:id="0" w:name="_GoBack"/>
       <w:bookmarkEnd w:id="0"/>
@@ -91,6 +145,127 @@
     </w:p>
   </w:footnote>
 </w:footnotes>
+</file>
+
+<file path=word/numbering.xml><?xml version="1.0" encoding="utf-8"?>
+<w:numbering xmlns:wpc="http://schemas.microsoft.com/office/word/2010/wordprocessingCanvas" xmlns:cx="http://schemas.microsoft.com/office/drawing/2014/chartex" xmlns:cx1="http://schemas.microsoft.com/office/drawing/2015/9/8/chartex" xmlns:cx2="http://schemas.microsoft.com/office/drawing/2015/10/21/chartex" xmlns:cx3="http://schemas.microsoft.com/office/drawing/2016/5/9/chartex" xmlns:cx4="http://schemas.microsoft.com/office/drawing/2016/5/10/chartex" xmlns:cx5="http://schemas.microsoft.com/office/drawing/2016/5/11/chartex" xmlns:cx6="http://schemas.microsoft.com/office/drawing/2016/5/12/chartex" xmlns:cx7="http://schemas.microsoft.com/office/drawing/2016/5/13/chartex" xmlns:cx8="http://schemas.microsoft.com/office/drawing/2016/5/14/chartex" xmlns:mc="http://schemas.openxmlformats.org/markup-compatibility/2006" xmlns:aink="http://schemas.microsoft.com/office/drawing/2016/ink" xmlns:am3d="http://schemas.microsoft.com/office/drawing/2017/model3d" xmlns:o="urn:schemas-microsoft-com:office:office" xmlns:r="http://schemas.openxmlformats.org/officeDocument/2006/relationships" xmlns:m="http://schemas.openxmlformats.org/officeDocument/2006/math" xmlns:v="urn:schemas-microsoft-com:vml" xmlns:wp14="http://schemas.microsoft.com/office/word/2010/wordprocessingDrawing" xmlns:wp="http://schemas.openxmlformats.org/drawingml/2006/wordprocessingDrawing" xmlns:w10="urn:schemas-microsoft-com:office:word" xmlns:w="http://schemas.openxmlformats.org/wordprocessingml/2006/main" xmlns:w14="http://schemas.microsoft.com/office/word/2010/wordml" xmlns:w15="http://schemas.microsoft.com/office/word/2012/wordml" xmlns:w16cid="http://schemas.microsoft.com/office/word/2016/wordml/cid" xmlns:w16se="http://schemas.microsoft.com/office/word/2015/wordml/symex" xmlns:wpg="http://schemas.microsoft.com/office/word/2010/wordprocessingGroup" xmlns:wpi="http://schemas.microsoft.com/office/word/2010/wordprocessingInk" xmlns:wne="http://schemas.microsoft.com/office/word/2006/wordml" xmlns:wps="http://schemas.microsoft.com/office/word/2010/wordprocessingShape" mc:Ignorable="w14 w15 w16se w16cid wp14">
+  <w:abstractNum w:abstractNumId="0" w15:restartNumberingAfterBreak="0">
+    <w:nsid w:val="2CDA722D"/>
+    <w:multiLevelType w:val="hybridMultilevel"/>
+    <w:tmpl w:val="F54E5D86"/>
+    <w:lvl w:ilvl="0" w:tplc="04090001">
+      <w:start w:val="1"/>
+      <w:numFmt w:val="bullet"/>
+      <w:lvlText w:val=""/>
+      <w:lvlJc w:val="left"/>
+      <w:pPr>
+        <w:ind w:left="720" w:hanging="360"/>
+      </w:pPr>
+      <w:rPr>
+        <w:rFonts w:ascii="Symbol" w:hAnsi="Symbol" w:hint="default"/>
+      </w:rPr>
+    </w:lvl>
+    <w:lvl w:ilvl="1" w:tplc="04090003">
+      <w:start w:val="1"/>
+      <w:numFmt w:val="bullet"/>
+      <w:lvlText w:val="o"/>
+      <w:lvlJc w:val="left"/>
+      <w:pPr>
+        <w:ind w:left="1440" w:hanging="360"/>
+      </w:pPr>
+      <w:rPr>
+        <w:rFonts w:ascii="Courier New" w:hAnsi="Courier New" w:cs="Courier New" w:hint="default"/>
+      </w:rPr>
+    </w:lvl>
+    <w:lvl w:ilvl="2" w:tplc="04090005" w:tentative="1">
+      <w:start w:val="1"/>
+      <w:numFmt w:val="bullet"/>
+      <w:lvlText w:val=""/>
+      <w:lvlJc w:val="left"/>
+      <w:pPr>
+        <w:ind w:left="2160" w:hanging="360"/>
+      </w:pPr>
+      <w:rPr>
+        <w:rFonts w:ascii="Wingdings" w:hAnsi="Wingdings" w:hint="default"/>
+      </w:rPr>
+    </w:lvl>
+    <w:lvl w:ilvl="3" w:tplc="04090001" w:tentative="1">
+      <w:start w:val="1"/>
+      <w:numFmt w:val="bullet"/>
+      <w:lvlText w:val=""/>
+      <w:lvlJc w:val="left"/>
+      <w:pPr>
+        <w:ind w:left="2880" w:hanging="360"/>
+      </w:pPr>
+      <w:rPr>
+        <w:rFonts w:ascii="Symbol" w:hAnsi="Symbol" w:hint="default"/>
+      </w:rPr>
+    </w:lvl>
+    <w:lvl w:ilvl="4" w:tplc="04090003" w:tentative="1">
+      <w:start w:val="1"/>
+      <w:numFmt w:val="bullet"/>
+      <w:lvlText w:val="o"/>
+      <w:lvlJc w:val="left"/>
+      <w:pPr>
+        <w:ind w:left="3600" w:hanging="360"/>
+      </w:pPr>
+      <w:rPr>
+        <w:rFonts w:ascii="Courier New" w:hAnsi="Courier New" w:cs="Courier New" w:hint="default"/>
+      </w:rPr>
+    </w:lvl>
+    <w:lvl w:ilvl="5" w:tplc="04090005" w:tentative="1">
+      <w:start w:val="1"/>
+      <w:numFmt w:val="bullet"/>
+      <w:lvlText w:val=""/>
+      <w:lvlJc w:val="left"/>
+      <w:pPr>
+        <w:ind w:left="4320" w:hanging="360"/>
+      </w:pPr>
+      <w:rPr>
+        <w:rFonts w:ascii="Wingdings" w:hAnsi="Wingdings" w:hint="default"/>
+      </w:rPr>
+    </w:lvl>
+    <w:lvl w:ilvl="6" w:tplc="04090001" w:tentative="1">
+      <w:start w:val="1"/>
+      <w:numFmt w:val="bullet"/>
+      <w:lvlText w:val=""/>
+      <w:lvlJc w:val="left"/>
+      <w:pPr>
+        <w:ind w:left="5040" w:hanging="360"/>
+      </w:pPr>
+      <w:rPr>
+        <w:rFonts w:ascii="Symbol" w:hAnsi="Symbol" w:hint="default"/>
+      </w:rPr>
+    </w:lvl>
+    <w:lvl w:ilvl="7" w:tplc="04090003" w:tentative="1">
+      <w:start w:val="1"/>
+      <w:numFmt w:val="bullet"/>
+      <w:lvlText w:val="o"/>
+      <w:lvlJc w:val="left"/>
+      <w:pPr>
+        <w:ind w:left="5760" w:hanging="360"/>
+      </w:pPr>
+      <w:rPr>
+        <w:rFonts w:ascii="Courier New" w:hAnsi="Courier New" w:cs="Courier New" w:hint="default"/>
+      </w:rPr>
+    </w:lvl>
+    <w:lvl w:ilvl="8" w:tplc="04090005" w:tentative="1">
+      <w:start w:val="1"/>
+      <w:numFmt w:val="bullet"/>
+      <w:lvlText w:val=""/>
+      <w:lvlJc w:val="left"/>
+      <w:pPr>
+        <w:ind w:left="6480" w:hanging="360"/>
+      </w:pPr>
+      <w:rPr>
+        <w:rFonts w:ascii="Wingdings" w:hAnsi="Wingdings" w:hint="default"/>
+      </w:rPr>
+    </w:lvl>
+  </w:abstractNum>
+  <w:num w:numId="1">
+    <w:abstractNumId w:val="0"/>
+  </w:num>
+</w:numbering>
 </file>
 
 <file path=word/styles.xml><?xml version="1.0" encoding="utf-8"?>
@@ -560,6 +735,17 @@
     <w:uiPriority w:val="99"/>
     <w:rsid w:val="003551CE"/>
   </w:style>
+  <w:style w:type="paragraph" w:styleId="ListParagraph">
+    <w:name w:val="List Paragraph"/>
+    <w:basedOn w:val="Normal"/>
+    <w:uiPriority w:val="34"/>
+    <w:qFormat/>
+    <w:rsid w:val="00F02316"/>
+    <w:pPr>
+      <w:ind w:left="720"/>
+      <w:contextualSpacing/>
+    </w:pPr>
+  </w:style>
 </w:styles>
 </file>
 

</xml_diff>

<commit_message>
added a count for unused data from the test set
</commit_message>
<xml_diff>
--- a/Documents/Findings.docx
+++ b/Documents/Findings.docx
@@ -131,206 +131,218 @@
       <w:pPr>
         <w:pStyle w:val="ListParagraph"/>
         <w:numPr>
-          <w:ilvl w:val="0"/>
-          <w:numId w:val="1"/>
-        </w:numPr>
-      </w:pPr>
-      <w:r>
-        <w:t xml:space="preserve">SVM From </w:t>
-      </w:r>
-      <w:proofErr w:type="spellStart"/>
-      <w:r>
-        <w:t>scikit</w:t>
-      </w:r>
-      <w:proofErr w:type="spellEnd"/>
-      <w:r>
-        <w:t xml:space="preserve"> through NLTK:</w:t>
-      </w:r>
-    </w:p>
-    <w:p>
-      <w:pPr>
-        <w:pStyle w:val="ListParagraph"/>
-        <w:numPr>
-          <w:ilvl w:val="1"/>
-          <w:numId w:val="1"/>
-        </w:numPr>
-      </w:pPr>
-      <w:r>
-        <w:t>99</w:t>
-      </w:r>
-      <w:r>
-        <w:t>.</w:t>
-      </w:r>
-      <w:r>
-        <w:t>93670529106166</w:t>
-      </w:r>
-      <w:r>
-        <w:t>% training accuracy</w:t>
-      </w:r>
-    </w:p>
-    <w:p>
-      <w:pPr>
-        <w:pStyle w:val="ListParagraph"/>
-        <w:numPr>
-          <w:ilvl w:val="1"/>
-          <w:numId w:val="1"/>
-        </w:numPr>
-      </w:pPr>
-      <w:r>
-        <w:t>91</w:t>
-      </w:r>
-      <w:r>
-        <w:t>.</w:t>
-      </w:r>
-      <w:r>
-        <w:t>26418456344368</w:t>
-      </w:r>
-      <w:r>
-        <w:t>% Testing Accuracy</w:t>
-      </w:r>
-    </w:p>
-    <w:p>
-      <w:pPr>
-        <w:pStyle w:val="ListParagraph"/>
-        <w:numPr>
-          <w:ilvl w:val="1"/>
-          <w:numId w:val="1"/>
-        </w:numPr>
-      </w:pPr>
-      <w:r>
-        <w:t>This is using filtered comments with no stop words</w:t>
-      </w:r>
-    </w:p>
-    <w:p>
-      <w:pPr>
-        <w:pStyle w:val="ListParagraph"/>
-        <w:numPr>
-          <w:ilvl w:val="1"/>
-          <w:numId w:val="1"/>
-        </w:numPr>
-      </w:pPr>
-    </w:p>
-    <w:p>
-      <w:pPr>
-        <w:pStyle w:val="ListParagraph"/>
-        <w:numPr>
-          <w:ilvl w:val="1"/>
-          <w:numId w:val="1"/>
-        </w:numPr>
-      </w:pPr>
-      <w:r>
-        <w:t>Unfiltered Comments</w:t>
-      </w:r>
-      <w:r>
-        <w:t xml:space="preserve"> with stop words</w:t>
-      </w:r>
-    </w:p>
-    <w:p>
-      <w:pPr>
-        <w:pStyle w:val="ListParagraph"/>
-        <w:numPr>
-          <w:ilvl w:val="1"/>
-          <w:numId w:val="1"/>
-        </w:numPr>
-      </w:pPr>
-      <w:r>
-        <w:t>99</w:t>
-      </w:r>
-      <w:r>
-        <w:t>.</w:t>
-      </w:r>
-      <w:r>
-        <w:t>94359877421336</w:t>
-      </w:r>
-      <w:r>
-        <w:t>% training accuracy</w:t>
-      </w:r>
-    </w:p>
-    <w:p>
-      <w:pPr>
-        <w:pStyle w:val="ListParagraph"/>
-        <w:numPr>
-          <w:ilvl w:val="1"/>
-          <w:numId w:val="1"/>
-        </w:numPr>
-      </w:pPr>
-      <w:r>
-        <w:t>91</w:t>
-      </w:r>
-      <w:r>
-        <w:t>.</w:t>
-      </w:r>
-      <w:r>
-        <w:t>37672324861671</w:t>
-      </w:r>
-      <w:r>
-        <w:t>% Testing Accuracy</w:t>
-      </w:r>
-    </w:p>
-    <w:p>
-      <w:pPr>
-        <w:pStyle w:val="ListParagraph"/>
-        <w:numPr>
-          <w:ilvl w:val="1"/>
-          <w:numId w:val="1"/>
-        </w:numPr>
-      </w:pPr>
-    </w:p>
-    <w:p>
-      <w:pPr>
-        <w:pStyle w:val="ListParagraph"/>
-        <w:numPr>
-          <w:ilvl w:val="1"/>
-          <w:numId w:val="1"/>
-        </w:numPr>
-      </w:pPr>
-      <w:r>
-        <w:t>Filtered Comments with training size reduced</w:t>
-      </w:r>
-    </w:p>
-    <w:p>
-      <w:pPr>
-        <w:pStyle w:val="ListParagraph"/>
-        <w:numPr>
-          <w:ilvl w:val="1"/>
-          <w:numId w:val="1"/>
-        </w:numPr>
-      </w:pPr>
-      <w:r>
-        <w:t>99</w:t>
-      </w:r>
-      <w:r>
-        <w:t>.</w:t>
-      </w:r>
-      <w:r>
-        <w:t>97367926301937</w:t>
-      </w:r>
-      <w:r>
-        <w:t>% Training Accuracy</w:t>
-      </w:r>
-    </w:p>
-    <w:p>
-      <w:pPr>
-        <w:pStyle w:val="ListParagraph"/>
-        <w:numPr>
-          <w:ilvl w:val="1"/>
-          <w:numId w:val="1"/>
-        </w:numPr>
-      </w:pPr>
-      <w:r>
-        <w:t>93</w:t>
-      </w:r>
-      <w:r>
-        <w:t>.</w:t>
-      </w:r>
-      <w:r>
-        <w:t>42742272056982</w:t>
-      </w:r>
-      <w:r>
-        <w:t>% Testing Accuracy</w:t>
+          <w:ilvl w:val="1"/>
+          <w:numId w:val="1"/>
+        </w:numPr>
+      </w:pPr>
+      <w:r>
+        <w:t>No improvement by shrinking the training set</w:t>
       </w:r>
       <w:bookmarkStart w:id="0" w:name="_GoBack"/>
       <w:bookmarkEnd w:id="0"/>
+    </w:p>
+    <w:p>
+      <w:pPr>
+        <w:pStyle w:val="ListParagraph"/>
+        <w:numPr>
+          <w:ilvl w:val="0"/>
+          <w:numId w:val="1"/>
+        </w:numPr>
+      </w:pPr>
+      <w:r>
+        <w:t xml:space="preserve">SVM From </w:t>
+      </w:r>
+      <w:proofErr w:type="spellStart"/>
+      <w:r>
+        <w:t>scikit</w:t>
+      </w:r>
+      <w:proofErr w:type="spellEnd"/>
+      <w:r>
+        <w:t xml:space="preserve"> through NLTK:</w:t>
+      </w:r>
+    </w:p>
+    <w:p>
+      <w:pPr>
+        <w:pStyle w:val="ListParagraph"/>
+        <w:numPr>
+          <w:ilvl w:val="1"/>
+          <w:numId w:val="1"/>
+        </w:numPr>
+      </w:pPr>
+      <w:r>
+        <w:t>99</w:t>
+      </w:r>
+      <w:r>
+        <w:t>.</w:t>
+      </w:r>
+      <w:r>
+        <w:t>93670529106166</w:t>
+      </w:r>
+      <w:r>
+        <w:t>% training accuracy</w:t>
+      </w:r>
+    </w:p>
+    <w:p>
+      <w:pPr>
+        <w:pStyle w:val="ListParagraph"/>
+        <w:numPr>
+          <w:ilvl w:val="1"/>
+          <w:numId w:val="1"/>
+        </w:numPr>
+      </w:pPr>
+      <w:r>
+        <w:t>91</w:t>
+      </w:r>
+      <w:r>
+        <w:t>.</w:t>
+      </w:r>
+      <w:r>
+        <w:t>26418456344368</w:t>
+      </w:r>
+      <w:r>
+        <w:t>% Testing Accuracy</w:t>
+      </w:r>
+    </w:p>
+    <w:p>
+      <w:pPr>
+        <w:pStyle w:val="ListParagraph"/>
+        <w:numPr>
+          <w:ilvl w:val="1"/>
+          <w:numId w:val="1"/>
+        </w:numPr>
+      </w:pPr>
+      <w:r>
+        <w:t>This is using filtered comments with no stop words</w:t>
+      </w:r>
+    </w:p>
+    <w:p>
+      <w:pPr>
+        <w:pStyle w:val="ListParagraph"/>
+        <w:numPr>
+          <w:ilvl w:val="1"/>
+          <w:numId w:val="1"/>
+        </w:numPr>
+      </w:pPr>
+    </w:p>
+    <w:p>
+      <w:pPr>
+        <w:pStyle w:val="ListParagraph"/>
+        <w:numPr>
+          <w:ilvl w:val="1"/>
+          <w:numId w:val="1"/>
+        </w:numPr>
+      </w:pPr>
+      <w:r>
+        <w:t>Unfiltered Comments</w:t>
+      </w:r>
+      <w:r>
+        <w:t xml:space="preserve"> with stop words</w:t>
+      </w:r>
+    </w:p>
+    <w:p>
+      <w:pPr>
+        <w:pStyle w:val="ListParagraph"/>
+        <w:numPr>
+          <w:ilvl w:val="1"/>
+          <w:numId w:val="1"/>
+        </w:numPr>
+      </w:pPr>
+      <w:r>
+        <w:t>99</w:t>
+      </w:r>
+      <w:r>
+        <w:t>.</w:t>
+      </w:r>
+      <w:r>
+        <w:t>94359877421336</w:t>
+      </w:r>
+      <w:r>
+        <w:t>% training accuracy</w:t>
+      </w:r>
+    </w:p>
+    <w:p>
+      <w:pPr>
+        <w:pStyle w:val="ListParagraph"/>
+        <w:numPr>
+          <w:ilvl w:val="1"/>
+          <w:numId w:val="1"/>
+        </w:numPr>
+      </w:pPr>
+      <w:r>
+        <w:t>91</w:t>
+      </w:r>
+      <w:r>
+        <w:t>.</w:t>
+      </w:r>
+      <w:r>
+        <w:t>37672324861671</w:t>
+      </w:r>
+      <w:r>
+        <w:t>% Testing Accuracy</w:t>
+      </w:r>
+    </w:p>
+    <w:p>
+      <w:pPr>
+        <w:pStyle w:val="ListParagraph"/>
+        <w:numPr>
+          <w:ilvl w:val="1"/>
+          <w:numId w:val="1"/>
+        </w:numPr>
+      </w:pPr>
+    </w:p>
+    <w:p>
+      <w:pPr>
+        <w:pStyle w:val="ListParagraph"/>
+        <w:numPr>
+          <w:ilvl w:val="1"/>
+          <w:numId w:val="1"/>
+        </w:numPr>
+      </w:pPr>
+      <w:r>
+        <w:t>Filtered Comments with training size reduced</w:t>
+      </w:r>
+    </w:p>
+    <w:p>
+      <w:pPr>
+        <w:pStyle w:val="ListParagraph"/>
+        <w:numPr>
+          <w:ilvl w:val="1"/>
+          <w:numId w:val="1"/>
+        </w:numPr>
+      </w:pPr>
+      <w:r>
+        <w:t>99</w:t>
+      </w:r>
+      <w:r>
+        <w:t>.</w:t>
+      </w:r>
+      <w:r>
+        <w:t>97367926301937</w:t>
+      </w:r>
+      <w:r>
+        <w:t>% Training Accuracy</w:t>
+      </w:r>
+    </w:p>
+    <w:p>
+      <w:pPr>
+        <w:pStyle w:val="ListParagraph"/>
+        <w:numPr>
+          <w:ilvl w:val="1"/>
+          <w:numId w:val="1"/>
+        </w:numPr>
+      </w:pPr>
+      <w:r>
+        <w:t>93</w:t>
+      </w:r>
+      <w:r>
+        <w:t>.</w:t>
+      </w:r>
+      <w:r>
+        <w:t>42742272056982</w:t>
+      </w:r>
+      <w:r>
+        <w:t>% Testing Accuracy</w:t>
+      </w:r>
     </w:p>
     <w:sectPr>
       <w:pgSz w:w="12240" w:h="15840"/>

</xml_diff>